<commit_message>
Activity And Indents added
</commit_message>
<xml_diff>
--- a/MC_Progress.docx
+++ b/MC_Progress.docx
@@ -6000,24 +6000,16 @@
     </w:p>
     <w:p>
       <w:pPr>
-        <w:pStyle w:val="ListParagraph"/>
-        <w:numPr>
-          <w:ilvl w:val="0"/>
-          <w:numId w:val="7"/>
-        </w:numPr>
-        <w:rPr>
-          <w:rFonts w:cstheme="minorHAnsi"/>
-          <w:sz w:val="28"/>
-          <w:szCs w:val="24"/>
-        </w:rPr>
-      </w:pPr>
-      <w:bookmarkStart w:id="0" w:name="_GoBack"/>
-      <w:r>
-        <w:rPr>
-          <w:rFonts w:cstheme="minorHAnsi"/>
+        <w:ind w:left="2160"/>
+        <w:rPr>
+          <w:rFonts w:cstheme="minorHAnsi"/>
+          <w:sz w:val="28"/>
+          <w:szCs w:val="24"/>
+        </w:rPr>
+      </w:pPr>
+      <w:r>
+        <w:rPr>
           <w:noProof/>
-          <w:sz w:val="28"/>
-          <w:szCs w:val="24"/>
         </w:rPr>
         <w:lastRenderedPageBreak/>
         <w:drawing>
@@ -6062,7 +6054,860 @@
           </wp:inline>
         </w:drawing>
       </w:r>
+    </w:p>
+    <w:p>
+      <w:pPr>
+        <w:ind w:left="2160"/>
+        <w:rPr>
+          <w:rFonts w:cstheme="minorHAnsi"/>
+          <w:sz w:val="28"/>
+          <w:szCs w:val="24"/>
+        </w:rPr>
+      </w:pPr>
+    </w:p>
+    <w:p>
+      <w:pPr>
+        <w:ind w:left="2160"/>
+        <w:jc w:val="center"/>
+        <w:rPr>
+          <w:rFonts w:cstheme="minorHAnsi"/>
+          <w:b/>
+          <w:sz w:val="32"/>
+          <w:szCs w:val="24"/>
+          <w:u w:val="single"/>
+        </w:rPr>
+      </w:pPr>
+      <w:proofErr w:type="spellStart"/>
+      <w:r>
+        <w:rPr>
+          <w:rFonts w:cstheme="minorHAnsi"/>
+          <w:b/>
+          <w:sz w:val="32"/>
+          <w:szCs w:val="24"/>
+          <w:u w:val="single"/>
+        </w:rPr>
+        <w:t>Activiity</w:t>
+      </w:r>
+      <w:proofErr w:type="spellEnd"/>
+      <w:r>
+        <w:rPr>
+          <w:rFonts w:cstheme="minorHAnsi"/>
+          <w:b/>
+          <w:sz w:val="32"/>
+          <w:szCs w:val="24"/>
+          <w:u w:val="single"/>
+        </w:rPr>
+        <w:t xml:space="preserve"> and Intend</w:t>
+      </w:r>
+    </w:p>
+    <w:p>
+      <w:pPr>
+        <w:ind w:left="2160"/>
+        <w:jc w:val="center"/>
+        <w:rPr>
+          <w:rFonts w:cstheme="minorHAnsi"/>
+          <w:b/>
+          <w:sz w:val="32"/>
+          <w:szCs w:val="24"/>
+          <w:u w:val="single"/>
+        </w:rPr>
+      </w:pPr>
+    </w:p>
+    <w:p>
+      <w:pPr>
+        <w:pStyle w:val="ListParagraph"/>
+        <w:numPr>
+          <w:ilvl w:val="0"/>
+          <w:numId w:val="8"/>
+        </w:numPr>
+        <w:rPr>
+          <w:rFonts w:cstheme="minorHAnsi"/>
+          <w:sz w:val="28"/>
+          <w:szCs w:val="28"/>
+        </w:rPr>
+      </w:pPr>
+      <w:r>
+        <w:rPr>
+          <w:rFonts w:cstheme="minorHAnsi"/>
+          <w:sz w:val="28"/>
+          <w:szCs w:val="28"/>
+        </w:rPr>
+        <w:t xml:space="preserve">We first create a main activity with a button in it having text Go to </w:t>
+      </w:r>
+      <w:proofErr w:type="spellStart"/>
+      <w:r>
+        <w:rPr>
+          <w:rFonts w:cstheme="minorHAnsi"/>
+          <w:sz w:val="28"/>
+          <w:szCs w:val="28"/>
+        </w:rPr>
+        <w:t>avtivity</w:t>
+      </w:r>
+      <w:proofErr w:type="spellEnd"/>
+      <w:r>
+        <w:rPr>
+          <w:rFonts w:cstheme="minorHAnsi"/>
+          <w:sz w:val="28"/>
+          <w:szCs w:val="28"/>
+        </w:rPr>
+        <w:t xml:space="preserve"> 2.</w:t>
+      </w:r>
+    </w:p>
+    <w:p>
+      <w:pPr>
+        <w:pStyle w:val="ListParagraph"/>
+        <w:ind w:left="2520"/>
+        <w:rPr>
+          <w:rFonts w:cstheme="minorHAnsi"/>
+          <w:sz w:val="32"/>
+          <w:szCs w:val="24"/>
+        </w:rPr>
+      </w:pPr>
+      <w:r>
+        <w:rPr>
+          <w:rFonts w:cstheme="minorHAnsi"/>
+          <w:noProof/>
+          <w:sz w:val="32"/>
+          <w:szCs w:val="24"/>
+        </w:rPr>
+        <w:drawing>
+          <wp:inline distT="0" distB="0" distL="0" distR="0">
+            <wp:extent cx="5173370" cy="3317875"/>
+            <wp:effectExtent l="0" t="0" r="8255" b="0"/>
+            <wp:docPr id="45" name="Picture 45"/>
+            <wp:cNvGraphicFramePr>
+              <a:graphicFrameLocks xmlns:a="http://schemas.openxmlformats.org/drawingml/2006/main" noChangeAspect="1"/>
+            </wp:cNvGraphicFramePr>
+            <a:graphic xmlns:a="http://schemas.openxmlformats.org/drawingml/2006/main">
+              <a:graphicData uri="http://schemas.openxmlformats.org/drawingml/2006/picture">
+                <pic:pic xmlns:pic="http://schemas.openxmlformats.org/drawingml/2006/picture">
+                  <pic:nvPicPr>
+                    <pic:cNvPr id="45" name="aiButtonAdd.PNG"/>
+                    <pic:cNvPicPr/>
+                  </pic:nvPicPr>
+                  <pic:blipFill>
+                    <a:blip r:embed="rId52">
+                      <a:extLst>
+                        <a:ext uri="{28A0092B-C50C-407E-A947-70E740481C1C}">
+                          <a14:useLocalDpi xmlns:a14="http://schemas.microsoft.com/office/drawing/2010/main" val="0"/>
+                        </a:ext>
+                      </a:extLst>
+                    </a:blip>
+                    <a:stretch>
+                      <a:fillRect/>
+                    </a:stretch>
+                  </pic:blipFill>
+                  <pic:spPr>
+                    <a:xfrm>
+                      <a:off x="0" y="0"/>
+                      <a:ext cx="5175362" cy="3319153"/>
+                    </a:xfrm>
+                    <a:prstGeom prst="rect">
+                      <a:avLst/>
+                    </a:prstGeom>
+                  </pic:spPr>
+                </pic:pic>
+              </a:graphicData>
+            </a:graphic>
+          </wp:inline>
+        </w:drawing>
+      </w:r>
+    </w:p>
+    <w:p>
+      <w:pPr>
+        <w:pStyle w:val="ListParagraph"/>
+        <w:ind w:left="2520"/>
+        <w:rPr>
+          <w:rFonts w:cstheme="minorHAnsi"/>
+          <w:sz w:val="32"/>
+          <w:szCs w:val="24"/>
+        </w:rPr>
+      </w:pPr>
+    </w:p>
+    <w:p>
+      <w:pPr>
+        <w:pStyle w:val="ListParagraph"/>
+        <w:ind w:left="2520"/>
+        <w:rPr>
+          <w:rFonts w:cstheme="minorHAnsi"/>
+          <w:sz w:val="32"/>
+          <w:szCs w:val="24"/>
+        </w:rPr>
+      </w:pPr>
+    </w:p>
+    <w:p>
+      <w:pPr>
+        <w:pStyle w:val="ListParagraph"/>
+        <w:numPr>
+          <w:ilvl w:val="0"/>
+          <w:numId w:val="8"/>
+        </w:numPr>
+        <w:rPr>
+          <w:rFonts w:cstheme="minorHAnsi"/>
+          <w:sz w:val="28"/>
+          <w:szCs w:val="28"/>
+        </w:rPr>
+      </w:pPr>
+      <w:r>
+        <w:rPr>
+          <w:rFonts w:cstheme="minorHAnsi"/>
+          <w:noProof/>
+          <w:sz w:val="28"/>
+          <w:szCs w:val="28"/>
+        </w:rPr>
+        <w:lastRenderedPageBreak/>
+        <w:t>Now we create an empty activity</w:t>
+      </w:r>
+    </w:p>
+    <w:p>
+      <w:pPr>
+        <w:pStyle w:val="ListParagraph"/>
+        <w:ind w:left="2520"/>
+        <w:rPr>
+          <w:rFonts w:cstheme="minorHAnsi"/>
+          <w:sz w:val="28"/>
+          <w:szCs w:val="28"/>
+        </w:rPr>
+      </w:pPr>
+      <w:r>
+        <w:rPr>
+          <w:rFonts w:cstheme="minorHAnsi"/>
+          <w:noProof/>
+          <w:sz w:val="28"/>
+          <w:szCs w:val="28"/>
+        </w:rPr>
+        <w:drawing>
+          <wp:inline distT="0" distB="0" distL="0" distR="0">
+            <wp:extent cx="5160010" cy="2667000"/>
+            <wp:effectExtent l="0" t="0" r="2540" b="0"/>
+            <wp:docPr id="50" name="Picture 50" descr="Graphical user interface, application&#10;&#10;Description generated with very high confidence"/>
+            <wp:cNvGraphicFramePr>
+              <a:graphicFrameLocks xmlns:a="http://schemas.openxmlformats.org/drawingml/2006/main" noChangeAspect="1"/>
+            </wp:cNvGraphicFramePr>
+            <a:graphic xmlns:a="http://schemas.openxmlformats.org/drawingml/2006/main">
+              <a:graphicData uri="http://schemas.openxmlformats.org/drawingml/2006/picture">
+                <pic:pic xmlns:pic="http://schemas.openxmlformats.org/drawingml/2006/picture">
+                  <pic:nvPicPr>
+                    <pic:cNvPr id="50" name="act_ind1.PNG"/>
+                    <pic:cNvPicPr/>
+                  </pic:nvPicPr>
+                  <pic:blipFill>
+                    <a:blip r:embed="rId53" cstate="print">
+                      <a:extLst>
+                        <a:ext uri="{28A0092B-C50C-407E-A947-70E740481C1C}">
+                          <a14:useLocalDpi xmlns:a14="http://schemas.microsoft.com/office/drawing/2010/main" val="0"/>
+                        </a:ext>
+                      </a:extLst>
+                    </a:blip>
+                    <a:stretch>
+                      <a:fillRect/>
+                    </a:stretch>
+                  </pic:blipFill>
+                  <pic:spPr>
+                    <a:xfrm>
+                      <a:off x="0" y="0"/>
+                      <a:ext cx="5160010" cy="2667000"/>
+                    </a:xfrm>
+                    <a:prstGeom prst="rect">
+                      <a:avLst/>
+                    </a:prstGeom>
+                  </pic:spPr>
+                </pic:pic>
+              </a:graphicData>
+            </a:graphic>
+          </wp:inline>
+        </w:drawing>
+      </w:r>
+    </w:p>
+    <w:p>
+      <w:pPr>
+        <w:pStyle w:val="ListParagraph"/>
+        <w:ind w:left="2520"/>
+        <w:rPr>
+          <w:rFonts w:cstheme="minorHAnsi"/>
+          <w:sz w:val="28"/>
+          <w:szCs w:val="28"/>
+        </w:rPr>
+      </w:pPr>
+    </w:p>
+    <w:p>
+      <w:pPr>
+        <w:pStyle w:val="ListParagraph"/>
+        <w:numPr>
+          <w:ilvl w:val="0"/>
+          <w:numId w:val="8"/>
+        </w:numPr>
+        <w:rPr>
+          <w:rFonts w:cstheme="minorHAnsi"/>
+          <w:sz w:val="28"/>
+          <w:szCs w:val="28"/>
+        </w:rPr>
+      </w:pPr>
+      <w:r>
+        <w:rPr>
+          <w:rFonts w:cstheme="minorHAnsi"/>
+          <w:sz w:val="28"/>
+          <w:szCs w:val="28"/>
+        </w:rPr>
+        <w:t xml:space="preserve">Now we add 2 buttons here and give them </w:t>
+      </w:r>
+      <w:proofErr w:type="spellStart"/>
+      <w:r>
+        <w:rPr>
+          <w:rFonts w:cstheme="minorHAnsi"/>
+          <w:sz w:val="28"/>
+          <w:szCs w:val="28"/>
+        </w:rPr>
+        <w:t>onClick</w:t>
+      </w:r>
+      <w:proofErr w:type="spellEnd"/>
+      <w:r>
+        <w:rPr>
+          <w:rFonts w:cstheme="minorHAnsi"/>
+          <w:sz w:val="28"/>
+          <w:szCs w:val="28"/>
+        </w:rPr>
+        <w:t xml:space="preserve"> functions</w:t>
+      </w:r>
+    </w:p>
+    <w:p>
+      <w:pPr>
+        <w:pStyle w:val="ListParagraph"/>
+        <w:ind w:left="2520"/>
+        <w:rPr>
+          <w:rFonts w:cstheme="minorHAnsi"/>
+          <w:sz w:val="28"/>
+          <w:szCs w:val="28"/>
+        </w:rPr>
+      </w:pPr>
+      <w:r>
+        <w:rPr>
+          <w:rFonts w:cstheme="minorHAnsi"/>
+          <w:noProof/>
+          <w:sz w:val="28"/>
+          <w:szCs w:val="28"/>
+        </w:rPr>
+        <w:drawing>
+          <wp:inline distT="0" distB="0" distL="0" distR="0">
+            <wp:extent cx="4845685" cy="2562225"/>
+            <wp:effectExtent l="0" t="0" r="0" b="9525"/>
+            <wp:docPr id="51" name="Picture 51" descr="Text&#10;&#10;Description generated with very high confidence"/>
+            <wp:cNvGraphicFramePr>
+              <a:graphicFrameLocks xmlns:a="http://schemas.openxmlformats.org/drawingml/2006/main" noChangeAspect="1"/>
+            </wp:cNvGraphicFramePr>
+            <a:graphic xmlns:a="http://schemas.openxmlformats.org/drawingml/2006/main">
+              <a:graphicData uri="http://schemas.openxmlformats.org/drawingml/2006/picture">
+                <pic:pic xmlns:pic="http://schemas.openxmlformats.org/drawingml/2006/picture">
+                  <pic:nvPicPr>
+                    <pic:cNvPr id="51" name="activity2Code.PNG"/>
+                    <pic:cNvPicPr/>
+                  </pic:nvPicPr>
+                  <pic:blipFill>
+                    <a:blip r:embed="rId54" cstate="print">
+                      <a:extLst>
+                        <a:ext uri="{28A0092B-C50C-407E-A947-70E740481C1C}">
+                          <a14:useLocalDpi xmlns:a14="http://schemas.microsoft.com/office/drawing/2010/main" val="0"/>
+                        </a:ext>
+                      </a:extLst>
+                    </a:blip>
+                    <a:stretch>
+                      <a:fillRect/>
+                    </a:stretch>
+                  </pic:blipFill>
+                  <pic:spPr>
+                    <a:xfrm>
+                      <a:off x="0" y="0"/>
+                      <a:ext cx="4845685" cy="2562225"/>
+                    </a:xfrm>
+                    <a:prstGeom prst="rect">
+                      <a:avLst/>
+                    </a:prstGeom>
+                  </pic:spPr>
+                </pic:pic>
+              </a:graphicData>
+            </a:graphic>
+          </wp:inline>
+        </w:drawing>
+      </w:r>
+      <w:r>
+        <w:rPr>
+          <w:rFonts w:cstheme="minorHAnsi"/>
+          <w:noProof/>
+          <w:sz w:val="28"/>
+          <w:szCs w:val="28"/>
+        </w:rPr>
+        <w:drawing>
+          <wp:inline distT="0" distB="0" distL="0" distR="0">
+            <wp:extent cx="4874260" cy="3573145"/>
+            <wp:effectExtent l="0" t="0" r="2540" b="8255"/>
+            <wp:docPr id="52" name="Picture 52" descr="Graphical user interface, application&#10;&#10;Description generated with very high confidence"/>
+            <wp:cNvGraphicFramePr>
+              <a:graphicFrameLocks xmlns:a="http://schemas.openxmlformats.org/drawingml/2006/main" noChangeAspect="1"/>
+            </wp:cNvGraphicFramePr>
+            <a:graphic xmlns:a="http://schemas.openxmlformats.org/drawingml/2006/main">
+              <a:graphicData uri="http://schemas.openxmlformats.org/drawingml/2006/picture">
+                <pic:pic xmlns:pic="http://schemas.openxmlformats.org/drawingml/2006/picture">
+                  <pic:nvPicPr>
+                    <pic:cNvPr id="52" name="activity2Page.PNG"/>
+                    <pic:cNvPicPr/>
+                  </pic:nvPicPr>
+                  <pic:blipFill>
+                    <a:blip r:embed="rId55">
+                      <a:extLst>
+                        <a:ext uri="{28A0092B-C50C-407E-A947-70E740481C1C}">
+                          <a14:useLocalDpi xmlns:a14="http://schemas.microsoft.com/office/drawing/2010/main" val="0"/>
+                        </a:ext>
+                      </a:extLst>
+                    </a:blip>
+                    <a:stretch>
+                      <a:fillRect/>
+                    </a:stretch>
+                  </pic:blipFill>
+                  <pic:spPr>
+                    <a:xfrm>
+                      <a:off x="0" y="0"/>
+                      <a:ext cx="4874260" cy="3573145"/>
+                    </a:xfrm>
+                    <a:prstGeom prst="rect">
+                      <a:avLst/>
+                    </a:prstGeom>
+                  </pic:spPr>
+                </pic:pic>
+              </a:graphicData>
+            </a:graphic>
+          </wp:inline>
+        </w:drawing>
+      </w:r>
+    </w:p>
+    <w:p>
+      <w:pPr>
+        <w:pStyle w:val="ListParagraph"/>
+        <w:ind w:left="2520"/>
+        <w:rPr>
+          <w:rFonts w:cstheme="minorHAnsi"/>
+          <w:sz w:val="28"/>
+          <w:szCs w:val="28"/>
+        </w:rPr>
+      </w:pPr>
+    </w:p>
+    <w:p>
+      <w:pPr>
+        <w:pStyle w:val="ListParagraph"/>
+        <w:numPr>
+          <w:ilvl w:val="0"/>
+          <w:numId w:val="8"/>
+        </w:numPr>
+        <w:rPr>
+          <w:rFonts w:cstheme="minorHAnsi"/>
+          <w:sz w:val="28"/>
+          <w:szCs w:val="28"/>
+        </w:rPr>
+      </w:pPr>
+      <w:r>
+        <w:rPr>
+          <w:rFonts w:cstheme="minorHAnsi"/>
+          <w:sz w:val="28"/>
+          <w:szCs w:val="28"/>
+        </w:rPr>
+        <w:t xml:space="preserve">Now we apply </w:t>
+      </w:r>
+      <w:proofErr w:type="spellStart"/>
+      <w:r>
+        <w:rPr>
+          <w:rFonts w:cstheme="minorHAnsi"/>
+          <w:sz w:val="28"/>
+          <w:szCs w:val="28"/>
+        </w:rPr>
+        <w:t>onClick</w:t>
+      </w:r>
+      <w:proofErr w:type="spellEnd"/>
+      <w:r>
+        <w:rPr>
+          <w:rFonts w:cstheme="minorHAnsi"/>
+          <w:sz w:val="28"/>
+          <w:szCs w:val="28"/>
+        </w:rPr>
+        <w:t xml:space="preserve"> to go to activity 2 from main activity</w:t>
+      </w:r>
+    </w:p>
+    <w:p>
+      <w:pPr>
+        <w:pStyle w:val="ListParagraph"/>
+        <w:ind w:left="2520"/>
+        <w:rPr>
+          <w:rFonts w:cstheme="minorHAnsi"/>
+          <w:sz w:val="28"/>
+          <w:szCs w:val="28"/>
+        </w:rPr>
+      </w:pPr>
+      <w:r>
+        <w:rPr>
+          <w:rFonts w:cstheme="minorHAnsi"/>
+          <w:noProof/>
+          <w:sz w:val="28"/>
+          <w:szCs w:val="28"/>
+        </w:rPr>
+        <w:drawing>
+          <wp:inline distT="0" distB="0" distL="0" distR="0">
+            <wp:extent cx="4314825" cy="2390775"/>
+            <wp:effectExtent l="0" t="0" r="9525" b="9525"/>
+            <wp:docPr id="53" name="Picture 53" descr="Text&#10;&#10;Description generated with very high confidence"/>
+            <wp:cNvGraphicFramePr>
+              <a:graphicFrameLocks xmlns:a="http://schemas.openxmlformats.org/drawingml/2006/main" noChangeAspect="1"/>
+            </wp:cNvGraphicFramePr>
+            <a:graphic xmlns:a="http://schemas.openxmlformats.org/drawingml/2006/main">
+              <a:graphicData uri="http://schemas.openxmlformats.org/drawingml/2006/picture">
+                <pic:pic xmlns:pic="http://schemas.openxmlformats.org/drawingml/2006/picture">
+                  <pic:nvPicPr>
+                    <pic:cNvPr id="53" name="aiAppliedOnclick.PNG"/>
+                    <pic:cNvPicPr/>
+                  </pic:nvPicPr>
+                  <pic:blipFill>
+                    <a:blip r:embed="rId56" cstate="print">
+                      <a:extLst>
+                        <a:ext uri="{28A0092B-C50C-407E-A947-70E740481C1C}">
+                          <a14:useLocalDpi xmlns:a14="http://schemas.microsoft.com/office/drawing/2010/main" val="0"/>
+                        </a:ext>
+                      </a:extLst>
+                    </a:blip>
+                    <a:stretch>
+                      <a:fillRect/>
+                    </a:stretch>
+                  </pic:blipFill>
+                  <pic:spPr>
+                    <a:xfrm>
+                      <a:off x="0" y="0"/>
+                      <a:ext cx="4314825" cy="2390775"/>
+                    </a:xfrm>
+                    <a:prstGeom prst="rect">
+                      <a:avLst/>
+                    </a:prstGeom>
+                  </pic:spPr>
+                </pic:pic>
+              </a:graphicData>
+            </a:graphic>
+          </wp:inline>
+        </w:drawing>
+      </w:r>
+    </w:p>
+    <w:p>
+      <w:pPr>
+        <w:pStyle w:val="ListParagraph"/>
+        <w:numPr>
+          <w:ilvl w:val="0"/>
+          <w:numId w:val="8"/>
+        </w:numPr>
+        <w:rPr>
+          <w:rFonts w:cstheme="minorHAnsi"/>
+          <w:sz w:val="28"/>
+          <w:szCs w:val="28"/>
+        </w:rPr>
+      </w:pPr>
+      <w:r>
+        <w:rPr>
+          <w:rFonts w:cstheme="minorHAnsi"/>
+          <w:sz w:val="28"/>
+          <w:szCs w:val="28"/>
+        </w:rPr>
+        <w:t>Now we will see the output on android phone</w:t>
+      </w:r>
+    </w:p>
+    <w:p>
+      <w:pPr>
+        <w:pStyle w:val="ListParagraph"/>
+        <w:ind w:left="2520"/>
+        <w:rPr>
+          <w:rFonts w:cstheme="minorHAnsi"/>
+          <w:sz w:val="28"/>
+          <w:szCs w:val="28"/>
+        </w:rPr>
+      </w:pPr>
+      <w:r>
+        <w:rPr>
+          <w:rFonts w:cstheme="minorHAnsi"/>
+          <w:noProof/>
+          <w:sz w:val="28"/>
+          <w:szCs w:val="28"/>
+        </w:rPr>
+        <w:drawing>
+          <wp:inline distT="0" distB="0" distL="0" distR="0">
+            <wp:extent cx="1885950" cy="2933700"/>
+            <wp:effectExtent l="0" t="0" r="0" b="0"/>
+            <wp:docPr id="56" name="Picture 56" descr="Graphical user interface, application, Teams&#10;&#10;Description generated with very high confidence"/>
+            <wp:cNvGraphicFramePr>
+              <a:graphicFrameLocks xmlns:a="http://schemas.openxmlformats.org/drawingml/2006/main" noChangeAspect="1"/>
+            </wp:cNvGraphicFramePr>
+            <a:graphic xmlns:a="http://schemas.openxmlformats.org/drawingml/2006/main">
+              <a:graphicData uri="http://schemas.openxmlformats.org/drawingml/2006/picture">
+                <pic:pic xmlns:pic="http://schemas.openxmlformats.org/drawingml/2006/picture">
+                  <pic:nvPicPr>
+                    <pic:cNvPr id="56" name="WhatsApp Image 2021-03-12 at 6.22.07 PM (3).jpeg"/>
+                    <pic:cNvPicPr/>
+                  </pic:nvPicPr>
+                  <pic:blipFill>
+                    <a:blip r:embed="rId57" cstate="print">
+                      <a:extLst>
+                        <a:ext uri="{28A0092B-C50C-407E-A947-70E740481C1C}">
+                          <a14:useLocalDpi xmlns:a14="http://schemas.microsoft.com/office/drawing/2010/main" val="0"/>
+                        </a:ext>
+                      </a:extLst>
+                    </a:blip>
+                    <a:stretch>
+                      <a:fillRect/>
+                    </a:stretch>
+                  </pic:blipFill>
+                  <pic:spPr>
+                    <a:xfrm>
+                      <a:off x="0" y="0"/>
+                      <a:ext cx="1885950" cy="2933700"/>
+                    </a:xfrm>
+                    <a:prstGeom prst="rect">
+                      <a:avLst/>
+                    </a:prstGeom>
+                  </pic:spPr>
+                </pic:pic>
+              </a:graphicData>
+            </a:graphic>
+          </wp:inline>
+        </w:drawing>
+      </w:r>
+      <w:r>
+        <w:rPr>
+          <w:rFonts w:cstheme="minorHAnsi"/>
+          <w:noProof/>
+          <w:sz w:val="28"/>
+          <w:szCs w:val="28"/>
+        </w:rPr>
+        <w:drawing>
+          <wp:inline distT="0" distB="0" distL="0" distR="0" wp14:anchorId="52D10827" wp14:editId="38329583">
+            <wp:extent cx="1866900" cy="2914650"/>
+            <wp:effectExtent l="0" t="0" r="0" b="0"/>
+            <wp:docPr id="59" name="Picture 59" descr="Graphical user interface, application, Teams&#10;&#10;Description generated with very high confidence"/>
+            <wp:cNvGraphicFramePr>
+              <a:graphicFrameLocks xmlns:a="http://schemas.openxmlformats.org/drawingml/2006/main" noChangeAspect="1"/>
+            </wp:cNvGraphicFramePr>
+            <a:graphic xmlns:a="http://schemas.openxmlformats.org/drawingml/2006/main">
+              <a:graphicData uri="http://schemas.openxmlformats.org/drawingml/2006/picture">
+                <pic:pic xmlns:pic="http://schemas.openxmlformats.org/drawingml/2006/picture">
+                  <pic:nvPicPr>
+                    <pic:cNvPr id="59" name="WhatsApp Image 2021-03-12 at 6.22.07 PM (2).jpeg"/>
+                    <pic:cNvPicPr/>
+                  </pic:nvPicPr>
+                  <pic:blipFill>
+                    <a:blip r:embed="rId58" cstate="print">
+                      <a:extLst>
+                        <a:ext uri="{28A0092B-C50C-407E-A947-70E740481C1C}">
+                          <a14:useLocalDpi xmlns:a14="http://schemas.microsoft.com/office/drawing/2010/main" val="0"/>
+                        </a:ext>
+                      </a:extLst>
+                    </a:blip>
+                    <a:stretch>
+                      <a:fillRect/>
+                    </a:stretch>
+                  </pic:blipFill>
+                  <pic:spPr>
+                    <a:xfrm>
+                      <a:off x="0" y="0"/>
+                      <a:ext cx="1866900" cy="2914650"/>
+                    </a:xfrm>
+                    <a:prstGeom prst="rect">
+                      <a:avLst/>
+                    </a:prstGeom>
+                  </pic:spPr>
+                </pic:pic>
+              </a:graphicData>
+            </a:graphic>
+          </wp:inline>
+        </w:drawing>
+      </w:r>
+    </w:p>
+    <w:p>
+      <w:pPr>
+        <w:pStyle w:val="ListParagraph"/>
+        <w:ind w:left="2520"/>
+        <w:rPr>
+          <w:rFonts w:cstheme="minorHAnsi"/>
+          <w:sz w:val="28"/>
+          <w:szCs w:val="28"/>
+        </w:rPr>
+      </w:pPr>
+    </w:p>
+    <w:p>
+      <w:pPr>
+        <w:pStyle w:val="ListParagraph"/>
+        <w:ind w:left="2520"/>
+        <w:rPr>
+          <w:rFonts w:cstheme="minorHAnsi"/>
+          <w:sz w:val="28"/>
+          <w:szCs w:val="28"/>
+        </w:rPr>
+      </w:pPr>
+      <w:r>
+        <w:rPr>
+          <w:rFonts w:cstheme="minorHAnsi"/>
+          <w:noProof/>
+          <w:sz w:val="28"/>
+          <w:szCs w:val="28"/>
+        </w:rPr>
+        <w:drawing>
+          <wp:inline distT="0" distB="0" distL="0" distR="0">
+            <wp:extent cx="1704975" cy="2752725"/>
+            <wp:effectExtent l="0" t="0" r="9525" b="9525"/>
+            <wp:docPr id="60" name="Picture 60" descr="Graphical user interface, application&#10;&#10;Description generated with very high confidence"/>
+            <wp:cNvGraphicFramePr>
+              <a:graphicFrameLocks xmlns:a="http://schemas.openxmlformats.org/drawingml/2006/main" noChangeAspect="1"/>
+            </wp:cNvGraphicFramePr>
+            <a:graphic xmlns:a="http://schemas.openxmlformats.org/drawingml/2006/main">
+              <a:graphicData uri="http://schemas.openxmlformats.org/drawingml/2006/picture">
+                <pic:pic xmlns:pic="http://schemas.openxmlformats.org/drawingml/2006/picture">
+                  <pic:nvPicPr>
+                    <pic:cNvPr id="60" name="WhatsApp Image 2021-03-12 at 6.22.07 PM (1).jpeg"/>
+                    <pic:cNvPicPr/>
+                  </pic:nvPicPr>
+                  <pic:blipFill>
+                    <a:blip r:embed="rId59" cstate="print">
+                      <a:extLst>
+                        <a:ext uri="{28A0092B-C50C-407E-A947-70E740481C1C}">
+                          <a14:useLocalDpi xmlns:a14="http://schemas.microsoft.com/office/drawing/2010/main" val="0"/>
+                        </a:ext>
+                      </a:extLst>
+                    </a:blip>
+                    <a:stretch>
+                      <a:fillRect/>
+                    </a:stretch>
+                  </pic:blipFill>
+                  <pic:spPr>
+                    <a:xfrm>
+                      <a:off x="0" y="0"/>
+                      <a:ext cx="1704975" cy="2752725"/>
+                    </a:xfrm>
+                    <a:prstGeom prst="rect">
+                      <a:avLst/>
+                    </a:prstGeom>
+                  </pic:spPr>
+                </pic:pic>
+              </a:graphicData>
+            </a:graphic>
+          </wp:inline>
+        </w:drawing>
+      </w:r>
+      <w:r>
+        <w:rPr>
+          <w:rFonts w:cstheme="minorHAnsi"/>
+          <w:noProof/>
+          <w:sz w:val="28"/>
+          <w:szCs w:val="28"/>
+        </w:rPr>
+        <w:drawing>
+          <wp:inline distT="0" distB="0" distL="0" distR="0">
+            <wp:extent cx="1743075" cy="2828925"/>
+            <wp:effectExtent l="0" t="0" r="9525" b="9525"/>
+            <wp:docPr id="61" name="Picture 61"/>
+            <wp:cNvGraphicFramePr>
+              <a:graphicFrameLocks xmlns:a="http://schemas.openxmlformats.org/drawingml/2006/main" noChangeAspect="1"/>
+            </wp:cNvGraphicFramePr>
+            <a:graphic xmlns:a="http://schemas.openxmlformats.org/drawingml/2006/main">
+              <a:graphicData uri="http://schemas.openxmlformats.org/drawingml/2006/picture">
+                <pic:pic xmlns:pic="http://schemas.openxmlformats.org/drawingml/2006/picture">
+                  <pic:nvPicPr>
+                    <pic:cNvPr id="61" name="WhatsApp Image 2021-03-12 at 6.22.07 PM.jpeg"/>
+                    <pic:cNvPicPr/>
+                  </pic:nvPicPr>
+                  <pic:blipFill>
+                    <a:blip r:embed="rId60" cstate="print">
+                      <a:extLst>
+                        <a:ext uri="{28A0092B-C50C-407E-A947-70E740481C1C}">
+                          <a14:useLocalDpi xmlns:a14="http://schemas.microsoft.com/office/drawing/2010/main" val="0"/>
+                        </a:ext>
+                      </a:extLst>
+                    </a:blip>
+                    <a:stretch>
+                      <a:fillRect/>
+                    </a:stretch>
+                  </pic:blipFill>
+                  <pic:spPr>
+                    <a:xfrm>
+                      <a:off x="0" y="0"/>
+                      <a:ext cx="1743075" cy="2828925"/>
+                    </a:xfrm>
+                    <a:prstGeom prst="rect">
+                      <a:avLst/>
+                    </a:prstGeom>
+                  </pic:spPr>
+                </pic:pic>
+              </a:graphicData>
+            </a:graphic>
+          </wp:inline>
+        </w:drawing>
+      </w:r>
+      <w:bookmarkStart w:id="0" w:name="_GoBack"/>
       <w:bookmarkEnd w:id="0"/>
+    </w:p>
+    <w:p>
+      <w:pPr>
+        <w:pStyle w:val="ListParagraph"/>
+        <w:ind w:left="2520"/>
+        <w:rPr>
+          <w:rFonts w:cstheme="minorHAnsi"/>
+          <w:sz w:val="28"/>
+          <w:szCs w:val="28"/>
+        </w:rPr>
+      </w:pPr>
+    </w:p>
+    <w:p>
+      <w:pPr>
+        <w:pStyle w:val="ListParagraph"/>
+        <w:ind w:left="2520"/>
+        <w:rPr>
+          <w:rFonts w:cstheme="minorHAnsi"/>
+          <w:sz w:val="28"/>
+          <w:szCs w:val="28"/>
+        </w:rPr>
+      </w:pPr>
+    </w:p>
+    <w:p>
+      <w:pPr>
+        <w:pStyle w:val="ListParagraph"/>
+        <w:ind w:left="2520"/>
+        <w:rPr>
+          <w:rFonts w:cstheme="minorHAnsi"/>
+          <w:sz w:val="28"/>
+          <w:szCs w:val="28"/>
+        </w:rPr>
+      </w:pPr>
+    </w:p>
+    <w:p>
+      <w:pPr>
+        <w:pStyle w:val="ListParagraph"/>
+        <w:ind w:left="2520"/>
+        <w:rPr>
+          <w:rFonts w:cstheme="minorHAnsi"/>
+          <w:sz w:val="28"/>
+          <w:szCs w:val="28"/>
+        </w:rPr>
+      </w:pPr>
+    </w:p>
+    <w:p>
+      <w:pPr>
+        <w:pStyle w:val="ListParagraph"/>
+        <w:ind w:left="2520"/>
+        <w:rPr>
+          <w:rFonts w:cstheme="minorHAnsi"/>
+          <w:sz w:val="28"/>
+          <w:szCs w:val="28"/>
+        </w:rPr>
+      </w:pPr>
+    </w:p>
+    <w:p>
+      <w:pPr>
+        <w:pStyle w:val="ListParagraph"/>
+        <w:ind w:left="2520"/>
+        <w:rPr>
+          <w:rFonts w:cstheme="minorHAnsi"/>
+          <w:sz w:val="28"/>
+          <w:szCs w:val="28"/>
+        </w:rPr>
+      </w:pPr>
     </w:p>
     <w:sectPr>
       <w:pgSz w:w="11906" w:h="16838" w:code="9"/>
@@ -6166,10 +7011,10 @@
     </w:lvl>
   </w:abstractNum>
   <w:abstractNum w:abstractNumId="1" w15:restartNumberingAfterBreak="0">
-    <w:nsid w:val="274E2102"/>
+    <w:nsid w:val="011D58AA"/>
     <w:multiLevelType w:val="hybridMultilevel"/>
-    <w:tmpl w:val="C1B82818"/>
-    <w:lvl w:ilvl="0" w:tplc="36F00972">
+    <w:tmpl w:val="AEB00972"/>
+    <w:lvl w:ilvl="0" w:tplc="6F3A928C">
       <w:start w:val="1"/>
       <w:numFmt w:val="decimal"/>
       <w:lvlText w:val="%1)"/>
@@ -6255,16 +7100,16 @@
     </w:lvl>
   </w:abstractNum>
   <w:abstractNum w:abstractNumId="2" w15:restartNumberingAfterBreak="0">
-    <w:nsid w:val="2DE26BC8"/>
+    <w:nsid w:val="274E2102"/>
     <w:multiLevelType w:val="hybridMultilevel"/>
-    <w:tmpl w:val="CE286836"/>
-    <w:lvl w:ilvl="0" w:tplc="8E7CC226">
+    <w:tmpl w:val="C1B82818"/>
+    <w:lvl w:ilvl="0" w:tplc="36F00972">
       <w:start w:val="1"/>
       <w:numFmt w:val="decimal"/>
       <w:lvlText w:val="%1)"/>
       <w:lvlJc w:val="left"/>
       <w:pPr>
-        <w:ind w:left="2160" w:hanging="360"/>
+        <w:ind w:left="2520" w:hanging="360"/>
       </w:pPr>
       <w:rPr>
         <w:rFonts w:hint="default"/>
@@ -6276,7 +7121,7 @@
       <w:lvlText w:val="%2."/>
       <w:lvlJc w:val="left"/>
       <w:pPr>
-        <w:ind w:left="2880" w:hanging="360"/>
+        <w:ind w:left="3240" w:hanging="360"/>
       </w:pPr>
     </w:lvl>
     <w:lvl w:ilvl="2" w:tplc="0409001B" w:tentative="1">
@@ -6285,7 +7130,7 @@
       <w:lvlText w:val="%3."/>
       <w:lvlJc w:val="right"/>
       <w:pPr>
-        <w:ind w:left="3600" w:hanging="180"/>
+        <w:ind w:left="3960" w:hanging="180"/>
       </w:pPr>
     </w:lvl>
     <w:lvl w:ilvl="3" w:tplc="0409000F" w:tentative="1">
@@ -6294,7 +7139,7 @@
       <w:lvlText w:val="%4."/>
       <w:lvlJc w:val="left"/>
       <w:pPr>
-        <w:ind w:left="4320" w:hanging="360"/>
+        <w:ind w:left="4680" w:hanging="360"/>
       </w:pPr>
     </w:lvl>
     <w:lvl w:ilvl="4" w:tplc="04090019" w:tentative="1">
@@ -6303,7 +7148,7 @@
       <w:lvlText w:val="%5."/>
       <w:lvlJc w:val="left"/>
       <w:pPr>
-        <w:ind w:left="5040" w:hanging="360"/>
+        <w:ind w:left="5400" w:hanging="360"/>
       </w:pPr>
     </w:lvl>
     <w:lvl w:ilvl="5" w:tplc="0409001B" w:tentative="1">
@@ -6312,7 +7157,7 @@
       <w:lvlText w:val="%6."/>
       <w:lvlJc w:val="right"/>
       <w:pPr>
-        <w:ind w:left="5760" w:hanging="180"/>
+        <w:ind w:left="6120" w:hanging="180"/>
       </w:pPr>
     </w:lvl>
     <w:lvl w:ilvl="6" w:tplc="0409000F" w:tentative="1">
@@ -6321,7 +7166,7 @@
       <w:lvlText w:val="%7."/>
       <w:lvlJc w:val="left"/>
       <w:pPr>
-        <w:ind w:left="6480" w:hanging="360"/>
+        <w:ind w:left="6840" w:hanging="360"/>
       </w:pPr>
     </w:lvl>
     <w:lvl w:ilvl="7" w:tplc="04090019" w:tentative="1">
@@ -6330,7 +7175,7 @@
       <w:lvlText w:val="%8."/>
       <w:lvlJc w:val="left"/>
       <w:pPr>
-        <w:ind w:left="7200" w:hanging="360"/>
+        <w:ind w:left="7560" w:hanging="360"/>
       </w:pPr>
     </w:lvl>
     <w:lvl w:ilvl="8" w:tplc="0409001B" w:tentative="1">
@@ -6339,21 +7184,21 @@
       <w:lvlText w:val="%9."/>
       <w:lvlJc w:val="right"/>
       <w:pPr>
-        <w:ind w:left="7920" w:hanging="180"/>
+        <w:ind w:left="8280" w:hanging="180"/>
       </w:pPr>
     </w:lvl>
   </w:abstractNum>
   <w:abstractNum w:abstractNumId="3" w15:restartNumberingAfterBreak="0">
-    <w:nsid w:val="3CA00240"/>
+    <w:nsid w:val="2DE26BC8"/>
     <w:multiLevelType w:val="hybridMultilevel"/>
-    <w:tmpl w:val="9580C2A8"/>
-    <w:lvl w:ilvl="0" w:tplc="04090011">
+    <w:tmpl w:val="CE286836"/>
+    <w:lvl w:ilvl="0" w:tplc="8E7CC226">
       <w:start w:val="1"/>
       <w:numFmt w:val="decimal"/>
       <w:lvlText w:val="%1)"/>
       <w:lvlJc w:val="left"/>
       <w:pPr>
-        <w:ind w:left="720" w:hanging="360"/>
+        <w:ind w:left="2160" w:hanging="360"/>
       </w:pPr>
       <w:rPr>
         <w:rFonts w:hint="default"/>
@@ -6365,7 +7210,7 @@
       <w:lvlText w:val="%2."/>
       <w:lvlJc w:val="left"/>
       <w:pPr>
-        <w:ind w:left="1440" w:hanging="360"/>
+        <w:ind w:left="2880" w:hanging="360"/>
       </w:pPr>
     </w:lvl>
     <w:lvl w:ilvl="2" w:tplc="0409001B" w:tentative="1">
@@ -6374,7 +7219,7 @@
       <w:lvlText w:val="%3."/>
       <w:lvlJc w:val="right"/>
       <w:pPr>
-        <w:ind w:left="2160" w:hanging="180"/>
+        <w:ind w:left="3600" w:hanging="180"/>
       </w:pPr>
     </w:lvl>
     <w:lvl w:ilvl="3" w:tplc="0409000F" w:tentative="1">
@@ -6383,7 +7228,7 @@
       <w:lvlText w:val="%4."/>
       <w:lvlJc w:val="left"/>
       <w:pPr>
-        <w:ind w:left="2880" w:hanging="360"/>
+        <w:ind w:left="4320" w:hanging="360"/>
       </w:pPr>
     </w:lvl>
     <w:lvl w:ilvl="4" w:tplc="04090019" w:tentative="1">
@@ -6392,7 +7237,7 @@
       <w:lvlText w:val="%5."/>
       <w:lvlJc w:val="left"/>
       <w:pPr>
-        <w:ind w:left="3600" w:hanging="360"/>
+        <w:ind w:left="5040" w:hanging="360"/>
       </w:pPr>
     </w:lvl>
     <w:lvl w:ilvl="5" w:tplc="0409001B" w:tentative="1">
@@ -6401,7 +7246,7 @@
       <w:lvlText w:val="%6."/>
       <w:lvlJc w:val="right"/>
       <w:pPr>
-        <w:ind w:left="4320" w:hanging="180"/>
+        <w:ind w:left="5760" w:hanging="180"/>
       </w:pPr>
     </w:lvl>
     <w:lvl w:ilvl="6" w:tplc="0409000F" w:tentative="1">
@@ -6410,7 +7255,7 @@
       <w:lvlText w:val="%7."/>
       <w:lvlJc w:val="left"/>
       <w:pPr>
-        <w:ind w:left="5040" w:hanging="360"/>
+        <w:ind w:left="6480" w:hanging="360"/>
       </w:pPr>
     </w:lvl>
     <w:lvl w:ilvl="7" w:tplc="04090019" w:tentative="1">
@@ -6419,7 +7264,7 @@
       <w:lvlText w:val="%8."/>
       <w:lvlJc w:val="left"/>
       <w:pPr>
-        <w:ind w:left="5760" w:hanging="360"/>
+        <w:ind w:left="7200" w:hanging="360"/>
       </w:pPr>
     </w:lvl>
     <w:lvl w:ilvl="8" w:tplc="0409001B" w:tentative="1">
@@ -6428,14 +7273,14 @@
       <w:lvlText w:val="%9."/>
       <w:lvlJc w:val="right"/>
       <w:pPr>
-        <w:ind w:left="6480" w:hanging="180"/>
+        <w:ind w:left="7920" w:hanging="180"/>
       </w:pPr>
     </w:lvl>
   </w:abstractNum>
   <w:abstractNum w:abstractNumId="4" w15:restartNumberingAfterBreak="0">
-    <w:nsid w:val="509C3F19"/>
+    <w:nsid w:val="3CA00240"/>
     <w:multiLevelType w:val="hybridMultilevel"/>
-    <w:tmpl w:val="154A0128"/>
+    <w:tmpl w:val="9580C2A8"/>
     <w:lvl w:ilvl="0" w:tplc="04090011">
       <w:start w:val="1"/>
       <w:numFmt w:val="decimal"/>
@@ -6522,16 +7367,16 @@
     </w:lvl>
   </w:abstractNum>
   <w:abstractNum w:abstractNumId="5" w15:restartNumberingAfterBreak="0">
-    <w:nsid w:val="7BBA5182"/>
+    <w:nsid w:val="509C3F19"/>
     <w:multiLevelType w:val="hybridMultilevel"/>
-    <w:tmpl w:val="AA46D81C"/>
-    <w:lvl w:ilvl="0" w:tplc="946ED1F8">
+    <w:tmpl w:val="154A0128"/>
+    <w:lvl w:ilvl="0" w:tplc="04090011">
       <w:start w:val="1"/>
       <w:numFmt w:val="decimal"/>
       <w:lvlText w:val="%1)"/>
       <w:lvlJc w:val="left"/>
       <w:pPr>
-        <w:ind w:left="1440" w:hanging="360"/>
+        <w:ind w:left="720" w:hanging="360"/>
       </w:pPr>
       <w:rPr>
         <w:rFonts w:hint="default"/>
@@ -6543,7 +7388,7 @@
       <w:lvlText w:val="%2."/>
       <w:lvlJc w:val="left"/>
       <w:pPr>
-        <w:ind w:left="2160" w:hanging="360"/>
+        <w:ind w:left="1440" w:hanging="360"/>
       </w:pPr>
     </w:lvl>
     <w:lvl w:ilvl="2" w:tplc="0409001B" w:tentative="1">
@@ -6552,7 +7397,7 @@
       <w:lvlText w:val="%3."/>
       <w:lvlJc w:val="right"/>
       <w:pPr>
-        <w:ind w:left="2880" w:hanging="180"/>
+        <w:ind w:left="2160" w:hanging="180"/>
       </w:pPr>
     </w:lvl>
     <w:lvl w:ilvl="3" w:tplc="0409000F" w:tentative="1">
@@ -6561,7 +7406,7 @@
       <w:lvlText w:val="%4."/>
       <w:lvlJc w:val="left"/>
       <w:pPr>
-        <w:ind w:left="3600" w:hanging="360"/>
+        <w:ind w:left="2880" w:hanging="360"/>
       </w:pPr>
     </w:lvl>
     <w:lvl w:ilvl="4" w:tplc="04090019" w:tentative="1">
@@ -6570,7 +7415,7 @@
       <w:lvlText w:val="%5."/>
       <w:lvlJc w:val="left"/>
       <w:pPr>
-        <w:ind w:left="4320" w:hanging="360"/>
+        <w:ind w:left="3600" w:hanging="360"/>
       </w:pPr>
     </w:lvl>
     <w:lvl w:ilvl="5" w:tplc="0409001B" w:tentative="1">
@@ -6579,7 +7424,7 @@
       <w:lvlText w:val="%6."/>
       <w:lvlJc w:val="right"/>
       <w:pPr>
-        <w:ind w:left="5040" w:hanging="180"/>
+        <w:ind w:left="4320" w:hanging="180"/>
       </w:pPr>
     </w:lvl>
     <w:lvl w:ilvl="6" w:tplc="0409000F" w:tentative="1">
@@ -6588,7 +7433,7 @@
       <w:lvlText w:val="%7."/>
       <w:lvlJc w:val="left"/>
       <w:pPr>
-        <w:ind w:left="5760" w:hanging="360"/>
+        <w:ind w:left="5040" w:hanging="360"/>
       </w:pPr>
     </w:lvl>
     <w:lvl w:ilvl="7" w:tplc="04090019" w:tentative="1">
@@ -6597,7 +7442,7 @@
       <w:lvlText w:val="%8."/>
       <w:lvlJc w:val="left"/>
       <w:pPr>
-        <w:ind w:left="6480" w:hanging="360"/>
+        <w:ind w:left="5760" w:hanging="360"/>
       </w:pPr>
     </w:lvl>
     <w:lvl w:ilvl="8" w:tplc="0409001B" w:tentative="1">
@@ -6606,21 +7451,21 @@
       <w:lvlText w:val="%9."/>
       <w:lvlJc w:val="right"/>
       <w:pPr>
-        <w:ind w:left="7200" w:hanging="180"/>
+        <w:ind w:left="6480" w:hanging="180"/>
       </w:pPr>
     </w:lvl>
   </w:abstractNum>
   <w:abstractNum w:abstractNumId="6" w15:restartNumberingAfterBreak="0">
-    <w:nsid w:val="7D1A1FF5"/>
+    <w:nsid w:val="7BBA5182"/>
     <w:multiLevelType w:val="hybridMultilevel"/>
-    <w:tmpl w:val="4014B0D8"/>
-    <w:lvl w:ilvl="0" w:tplc="0E4CDF4E">
+    <w:tmpl w:val="AA46D81C"/>
+    <w:lvl w:ilvl="0" w:tplc="946ED1F8">
       <w:start w:val="1"/>
       <w:numFmt w:val="decimal"/>
       <w:lvlText w:val="%1)"/>
       <w:lvlJc w:val="left"/>
       <w:pPr>
-        <w:ind w:left="1800" w:hanging="360"/>
+        <w:ind w:left="1440" w:hanging="360"/>
       </w:pPr>
       <w:rPr>
         <w:rFonts w:hint="default"/>
@@ -6632,7 +7477,7 @@
       <w:lvlText w:val="%2."/>
       <w:lvlJc w:val="left"/>
       <w:pPr>
-        <w:ind w:left="2520" w:hanging="360"/>
+        <w:ind w:left="2160" w:hanging="360"/>
       </w:pPr>
     </w:lvl>
     <w:lvl w:ilvl="2" w:tplc="0409001B" w:tentative="1">
@@ -6641,7 +7486,7 @@
       <w:lvlText w:val="%3."/>
       <w:lvlJc w:val="right"/>
       <w:pPr>
-        <w:ind w:left="3240" w:hanging="180"/>
+        <w:ind w:left="2880" w:hanging="180"/>
       </w:pPr>
     </w:lvl>
     <w:lvl w:ilvl="3" w:tplc="0409000F" w:tentative="1">
@@ -6650,7 +7495,7 @@
       <w:lvlText w:val="%4."/>
       <w:lvlJc w:val="left"/>
       <w:pPr>
-        <w:ind w:left="3960" w:hanging="360"/>
+        <w:ind w:left="3600" w:hanging="360"/>
       </w:pPr>
     </w:lvl>
     <w:lvl w:ilvl="4" w:tplc="04090019" w:tentative="1">
@@ -6659,7 +7504,7 @@
       <w:lvlText w:val="%5."/>
       <w:lvlJc w:val="left"/>
       <w:pPr>
-        <w:ind w:left="4680" w:hanging="360"/>
+        <w:ind w:left="4320" w:hanging="360"/>
       </w:pPr>
     </w:lvl>
     <w:lvl w:ilvl="5" w:tplc="0409001B" w:tentative="1">
@@ -6668,7 +7513,7 @@
       <w:lvlText w:val="%6."/>
       <w:lvlJc w:val="right"/>
       <w:pPr>
-        <w:ind w:left="5400" w:hanging="180"/>
+        <w:ind w:left="5040" w:hanging="180"/>
       </w:pPr>
     </w:lvl>
     <w:lvl w:ilvl="6" w:tplc="0409000F" w:tentative="1">
@@ -6677,7 +7522,7 @@
       <w:lvlText w:val="%7."/>
       <w:lvlJc w:val="left"/>
       <w:pPr>
-        <w:ind w:left="6120" w:hanging="360"/>
+        <w:ind w:left="5760" w:hanging="360"/>
       </w:pPr>
     </w:lvl>
     <w:lvl w:ilvl="7" w:tplc="04090019" w:tentative="1">
@@ -6686,7 +7531,7 @@
       <w:lvlText w:val="%8."/>
       <w:lvlJc w:val="left"/>
       <w:pPr>
-        <w:ind w:left="6840" w:hanging="360"/>
+        <w:ind w:left="6480" w:hanging="360"/>
       </w:pPr>
     </w:lvl>
     <w:lvl w:ilvl="8" w:tplc="0409001B" w:tentative="1">
@@ -6695,29 +7540,121 @@
       <w:lvlText w:val="%9."/>
       <w:lvlJc w:val="right"/>
       <w:pPr>
+        <w:ind w:left="7200" w:hanging="180"/>
+      </w:pPr>
+    </w:lvl>
+  </w:abstractNum>
+  <w:abstractNum w:abstractNumId="7" w15:restartNumberingAfterBreak="0">
+    <w:nsid w:val="7D1A1FF5"/>
+    <w:multiLevelType w:val="hybridMultilevel"/>
+    <w:tmpl w:val="4014B0D8"/>
+    <w:lvl w:ilvl="0" w:tplc="0E4CDF4E">
+      <w:start w:val="1"/>
+      <w:numFmt w:val="decimal"/>
+      <w:lvlText w:val="%1)"/>
+      <w:lvlJc w:val="left"/>
+      <w:pPr>
+        <w:ind w:left="1800" w:hanging="360"/>
+      </w:pPr>
+      <w:rPr>
+        <w:rFonts w:hint="default"/>
+      </w:rPr>
+    </w:lvl>
+    <w:lvl w:ilvl="1" w:tplc="04090019" w:tentative="1">
+      <w:start w:val="1"/>
+      <w:numFmt w:val="lowerLetter"/>
+      <w:lvlText w:val="%2."/>
+      <w:lvlJc w:val="left"/>
+      <w:pPr>
+        <w:ind w:left="2520" w:hanging="360"/>
+      </w:pPr>
+    </w:lvl>
+    <w:lvl w:ilvl="2" w:tplc="0409001B" w:tentative="1">
+      <w:start w:val="1"/>
+      <w:numFmt w:val="lowerRoman"/>
+      <w:lvlText w:val="%3."/>
+      <w:lvlJc w:val="right"/>
+      <w:pPr>
+        <w:ind w:left="3240" w:hanging="180"/>
+      </w:pPr>
+    </w:lvl>
+    <w:lvl w:ilvl="3" w:tplc="0409000F" w:tentative="1">
+      <w:start w:val="1"/>
+      <w:numFmt w:val="decimal"/>
+      <w:lvlText w:val="%4."/>
+      <w:lvlJc w:val="left"/>
+      <w:pPr>
+        <w:ind w:left="3960" w:hanging="360"/>
+      </w:pPr>
+    </w:lvl>
+    <w:lvl w:ilvl="4" w:tplc="04090019" w:tentative="1">
+      <w:start w:val="1"/>
+      <w:numFmt w:val="lowerLetter"/>
+      <w:lvlText w:val="%5."/>
+      <w:lvlJc w:val="left"/>
+      <w:pPr>
+        <w:ind w:left="4680" w:hanging="360"/>
+      </w:pPr>
+    </w:lvl>
+    <w:lvl w:ilvl="5" w:tplc="0409001B" w:tentative="1">
+      <w:start w:val="1"/>
+      <w:numFmt w:val="lowerRoman"/>
+      <w:lvlText w:val="%6."/>
+      <w:lvlJc w:val="right"/>
+      <w:pPr>
+        <w:ind w:left="5400" w:hanging="180"/>
+      </w:pPr>
+    </w:lvl>
+    <w:lvl w:ilvl="6" w:tplc="0409000F" w:tentative="1">
+      <w:start w:val="1"/>
+      <w:numFmt w:val="decimal"/>
+      <w:lvlText w:val="%7."/>
+      <w:lvlJc w:val="left"/>
+      <w:pPr>
+        <w:ind w:left="6120" w:hanging="360"/>
+      </w:pPr>
+    </w:lvl>
+    <w:lvl w:ilvl="7" w:tplc="04090019" w:tentative="1">
+      <w:start w:val="1"/>
+      <w:numFmt w:val="lowerLetter"/>
+      <w:lvlText w:val="%8."/>
+      <w:lvlJc w:val="left"/>
+      <w:pPr>
+        <w:ind w:left="6840" w:hanging="360"/>
+      </w:pPr>
+    </w:lvl>
+    <w:lvl w:ilvl="8" w:tplc="0409001B" w:tentative="1">
+      <w:start w:val="1"/>
+      <w:numFmt w:val="lowerRoman"/>
+      <w:lvlText w:val="%9."/>
+      <w:lvlJc w:val="right"/>
+      <w:pPr>
         <w:ind w:left="7560" w:hanging="180"/>
       </w:pPr>
     </w:lvl>
   </w:abstractNum>
   <w:num w:numId="1">
-    <w:abstractNumId w:val="3"/>
+    <w:abstractNumId w:val="4"/>
   </w:num>
   <w:num w:numId="2">
-    <w:abstractNumId w:val="4"/>
+    <w:abstractNumId w:val="5"/>
   </w:num>
   <w:num w:numId="3">
     <w:abstractNumId w:val="0"/>
   </w:num>
   <w:num w:numId="4">
-    <w:abstractNumId w:val="5"/>
+    <w:abstractNumId w:val="6"/>
   </w:num>
   <w:num w:numId="5">
-    <w:abstractNumId w:val="6"/>
+    <w:abstractNumId w:val="7"/>
   </w:num>
   <w:num w:numId="6">
+    <w:abstractNumId w:val="3"/>
+  </w:num>
+  <w:num w:numId="7">
     <w:abstractNumId w:val="2"/>
   </w:num>
-  <w:num w:numId="7">
+  <w:num w:numId="8">
     <w:abstractNumId w:val="1"/>
   </w:num>
 </w:numbering>

</xml_diff>